<commit_message>
Update lab2; update project plan report / project goals and scoprs; give outline of project organization
</commit_message>
<xml_diff>
--- a/Lab2/SE_lab2.docx
+++ b/Lab2/SE_lab2.docx
@@ -145,11 +145,7 @@
     <w:p>
       <w:pPr>
         <w:pStyle w:val="Normal"/>
-        <w:rPr>
-          <w:b w:val="false"/>
-          <w:b w:val="false"/>
-          <w:bCs w:val="false"/>
-        </w:rPr>
+        <w:rPr/>
       </w:pPr>
       <w:r>
         <w:rPr>
@@ -165,19 +161,56 @@
     <w:p>
       <w:pPr>
         <w:pStyle w:val="Normal"/>
-        <w:rPr>
-          <w:b w:val="false"/>
-          <w:b w:val="false"/>
-          <w:bCs w:val="false"/>
-        </w:rPr>
-      </w:pPr>
-      <w:r>
-        <w:rPr>
-          <w:b w:val="false"/>
-          <w:bCs w:val="false"/>
-        </w:rPr>
-        <w:tab/>
-        <w:t>_ Moderator promotion (for administrator only).</w:t>
+        <w:rPr/>
+      </w:pPr>
+      <w:r>
+        <w:rPr>
+          <w:b w:val="false"/>
+          <w:bCs w:val="false"/>
+          <w:i w:val="false"/>
+          <w:iCs w:val="false"/>
+        </w:rPr>
+        <w:tab/>
+        <w:t xml:space="preserve">_ </w:t>
+      </w:r>
+      <w:r>
+        <w:rPr>
+          <w:b w:val="false"/>
+          <w:bCs w:val="false"/>
+          <w:i w:val="false"/>
+          <w:iCs w:val="false"/>
+        </w:rPr>
+        <w:t>Allow user (non-member) to read all the discussion posts and messages.</w:t>
+      </w:r>
+    </w:p>
+    <w:p>
+      <w:pPr>
+        <w:pStyle w:val="Normal"/>
+        <w:rPr/>
+      </w:pPr>
+      <w:r>
+        <w:rPr>
+          <w:b w:val="false"/>
+          <w:bCs w:val="false"/>
+        </w:rPr>
+        <w:tab/>
+        <w:t xml:space="preserve">_ </w:t>
+      </w:r>
+      <w:r>
+        <w:rPr>
+          <w:b w:val="false"/>
+          <w:bCs w:val="false"/>
+          <w:strike/>
+        </w:rPr>
+        <w:t xml:space="preserve">Moderator promotion (for administrator only) </w:t>
+      </w:r>
+      <w:r>
+        <w:rPr>
+          <w:b w:val="false"/>
+          <w:bCs w:val="false"/>
+          <w:strike/>
+        </w:rPr>
+        <w:t>(?).</w:t>
       </w:r>
     </w:p>
     <w:p>
@@ -261,11 +294,7 @@
     <w:p>
       <w:pPr>
         <w:pStyle w:val="Normal"/>
-        <w:rPr>
-          <w:b w:val="false"/>
-          <w:b w:val="false"/>
-          <w:bCs w:val="false"/>
-        </w:rPr>
+        <w:rPr/>
       </w:pPr>
       <w:r>
         <w:rPr>
@@ -553,28 +582,24 @@
         </w:rPr>
       </w:pPr>
       <w:r>
-        <w:rPr/>
-      </w:r>
-    </w:p>
-    <w:p>
-      <w:pPr>
-        <w:pStyle w:val="Normal"/>
-        <w:rPr/>
-      </w:pPr>
-      <w:r>
         <w:rPr>
           <w:strike w:val="false"/>
           <w:dstrike w:val="false"/>
         </w:rPr>
-        <w:tab/>
-        <w:t xml:space="preserve">_ </w:t>
-      </w:r>
+      </w:r>
+    </w:p>
+    <w:p>
+      <w:pPr>
+        <w:pStyle w:val="Normal"/>
+        <w:rPr/>
+      </w:pPr>
       <w:r>
         <w:rPr>
           <w:strike w:val="false"/>
           <w:dstrike w:val="false"/>
         </w:rPr>
-        <w:t>All the posts inside a particular thread is sorted according to the number of messages inside.</w:t>
+        <w:tab/>
+        <w:t>_ All the posts inside a particular thread is sorted according to the number of messages inside.</w:t>
       </w:r>
     </w:p>
     <w:p>
@@ -586,7 +611,10 @@
         </w:rPr>
       </w:pPr>
       <w:r>
-        <w:rPr/>
+        <w:rPr>
+          <w:strike w:val="false"/>
+          <w:dstrike w:val="false"/>
+        </w:rPr>
       </w:r>
     </w:p>
     <w:p>
@@ -639,7 +667,7 @@
       <w:tblPr>
         <w:tblW w:w="9638" w:type="dxa"/>
         <w:jc w:val="left"/>
-        <w:tblInd w:w="50" w:type="dxa"/>
+        <w:tblInd w:w="47" w:type="dxa"/>
         <w:tblBorders>
           <w:top w:val="single" w:sz="2" w:space="0" w:color="000001"/>
           <w:left w:val="single" w:sz="2" w:space="0" w:color="000001"/>
@@ -648,7 +676,7 @@
         </w:tblBorders>
         <w:tblCellMar>
           <w:top w:w="55" w:type="dxa"/>
-          <w:left w:w="48" w:type="dxa"/>
+          <w:left w:w="45" w:type="dxa"/>
           <w:bottom w:w="55" w:type="dxa"/>
           <w:right w:w="55" w:type="dxa"/>
         </w:tblCellMar>
@@ -671,7 +699,7 @@
             </w:tcBorders>
             <w:shd w:fill="auto" w:val="clear"/>
             <w:tcMar>
-              <w:left w:w="48" w:type="dxa"/>
+              <w:left w:w="45" w:type="dxa"/>
             </w:tcMar>
           </w:tcPr>
           <w:p>
@@ -703,7 +731,7 @@
             </w:tcBorders>
             <w:shd w:fill="auto" w:val="clear"/>
             <w:tcMar>
-              <w:left w:w="48" w:type="dxa"/>
+              <w:left w:w="45" w:type="dxa"/>
             </w:tcMar>
           </w:tcPr>
           <w:p>
@@ -737,7 +765,7 @@
             </w:tcBorders>
             <w:shd w:fill="auto" w:val="clear"/>
             <w:tcMar>
-              <w:left w:w="48" w:type="dxa"/>
+              <w:left w:w="45" w:type="dxa"/>
             </w:tcMar>
           </w:tcPr>
           <w:p>
@@ -772,7 +800,7 @@
             </w:tcBorders>
             <w:shd w:fill="auto" w:val="clear"/>
             <w:tcMar>
-              <w:left w:w="48" w:type="dxa"/>
+              <w:left w:w="45" w:type="dxa"/>
             </w:tcMar>
           </w:tcPr>
           <w:p>
@@ -804,7 +832,7 @@
             </w:tcBorders>
             <w:shd w:fill="auto" w:val="clear"/>
             <w:tcMar>
-              <w:left w:w="48" w:type="dxa"/>
+              <w:left w:w="45" w:type="dxa"/>
             </w:tcMar>
           </w:tcPr>
           <w:p>
@@ -831,7 +859,7 @@
             </w:tcBorders>
             <w:shd w:fill="auto" w:val="clear"/>
             <w:tcMar>
-              <w:left w:w="48" w:type="dxa"/>
+              <w:left w:w="45" w:type="dxa"/>
             </w:tcMar>
           </w:tcPr>
           <w:p>
@@ -859,7 +887,7 @@
             </w:tcBorders>
             <w:shd w:fill="auto" w:val="clear"/>
             <w:tcMar>
-              <w:left w:w="48" w:type="dxa"/>
+              <w:left w:w="45" w:type="dxa"/>
             </w:tcMar>
           </w:tcPr>
           <w:p>
@@ -891,7 +919,7 @@
             </w:tcBorders>
             <w:shd w:fill="auto" w:val="clear"/>
             <w:tcMar>
-              <w:left w:w="48" w:type="dxa"/>
+              <w:left w:w="45" w:type="dxa"/>
             </w:tcMar>
           </w:tcPr>
           <w:p>
@@ -917,7 +945,7 @@
             </w:tcBorders>
             <w:shd w:fill="auto" w:val="clear"/>
             <w:tcMar>
-              <w:left w:w="48" w:type="dxa"/>
+              <w:left w:w="45" w:type="dxa"/>
             </w:tcMar>
           </w:tcPr>
           <w:p>
@@ -944,7 +972,7 @@
             </w:tcBorders>
             <w:shd w:fill="auto" w:val="clear"/>
             <w:tcMar>
-              <w:left w:w="48" w:type="dxa"/>
+              <w:left w:w="45" w:type="dxa"/>
             </w:tcMar>
           </w:tcPr>
           <w:p>
@@ -973,7 +1001,7 @@
             </w:tcBorders>
             <w:shd w:fill="auto" w:val="clear"/>
             <w:tcMar>
-              <w:left w:w="48" w:type="dxa"/>
+              <w:left w:w="45" w:type="dxa"/>
             </w:tcMar>
           </w:tcPr>
           <w:p>
@@ -1004,7 +1032,7 @@
             </w:tcBorders>
             <w:shd w:fill="auto" w:val="clear"/>
             <w:tcMar>
-              <w:left w:w="48" w:type="dxa"/>
+              <w:left w:w="45" w:type="dxa"/>
             </w:tcMar>
           </w:tcPr>
           <w:p>
@@ -1031,7 +1059,7 @@
             </w:tcBorders>
             <w:shd w:fill="auto" w:val="clear"/>
             <w:tcMar>
-              <w:left w:w="48" w:type="dxa"/>
+              <w:left w:w="45" w:type="dxa"/>
             </w:tcMar>
           </w:tcPr>
           <w:p>
@@ -1063,7 +1091,7 @@
             </w:tcBorders>
             <w:shd w:fill="auto" w:val="clear"/>
             <w:tcMar>
-              <w:left w:w="48" w:type="dxa"/>
+              <w:left w:w="45" w:type="dxa"/>
             </w:tcMar>
           </w:tcPr>
           <w:p>
@@ -1090,7 +1118,7 @@
             </w:tcBorders>
             <w:shd w:fill="auto" w:val="clear"/>
             <w:tcMar>
-              <w:left w:w="48" w:type="dxa"/>
+              <w:left w:w="45" w:type="dxa"/>
             </w:tcMar>
           </w:tcPr>
           <w:p>
@@ -1117,7 +1145,7 @@
             </w:tcBorders>
             <w:shd w:fill="auto" w:val="clear"/>
             <w:tcMar>
-              <w:left w:w="48" w:type="dxa"/>
+              <w:left w:w="45" w:type="dxa"/>
             </w:tcMar>
           </w:tcPr>
           <w:p>
@@ -1149,7 +1177,7 @@
             </w:tcBorders>
             <w:shd w:fill="auto" w:val="clear"/>
             <w:tcMar>
-              <w:left w:w="48" w:type="dxa"/>
+              <w:left w:w="45" w:type="dxa"/>
             </w:tcMar>
           </w:tcPr>
           <w:p>
@@ -1176,7 +1204,7 @@
             </w:tcBorders>
             <w:shd w:fill="auto" w:val="clear"/>
             <w:tcMar>
-              <w:left w:w="48" w:type="dxa"/>
+              <w:left w:w="45" w:type="dxa"/>
             </w:tcMar>
           </w:tcPr>
           <w:p>
@@ -1203,7 +1231,7 @@
             </w:tcBorders>
             <w:shd w:fill="auto" w:val="clear"/>
             <w:tcMar>
-              <w:left w:w="48" w:type="dxa"/>
+              <w:left w:w="45" w:type="dxa"/>
             </w:tcMar>
           </w:tcPr>
           <w:p>
@@ -1232,7 +1260,7 @@
             </w:tcBorders>
             <w:shd w:fill="auto" w:val="clear"/>
             <w:tcMar>
-              <w:left w:w="48" w:type="dxa"/>
+              <w:left w:w="45" w:type="dxa"/>
             </w:tcMar>
           </w:tcPr>
           <w:p>
@@ -1263,7 +1291,7 @@
             </w:tcBorders>
             <w:shd w:fill="auto" w:val="clear"/>
             <w:tcMar>
-              <w:left w:w="48" w:type="dxa"/>
+              <w:left w:w="45" w:type="dxa"/>
             </w:tcMar>
           </w:tcPr>
           <w:p>
@@ -1290,7 +1318,7 @@
             </w:tcBorders>
             <w:shd w:fill="auto" w:val="clear"/>
             <w:tcMar>
-              <w:left w:w="48" w:type="dxa"/>
+              <w:left w:w="45" w:type="dxa"/>
             </w:tcMar>
           </w:tcPr>
           <w:p>
@@ -1319,7 +1347,7 @@
             </w:tcBorders>
             <w:shd w:fill="auto" w:val="clear"/>
             <w:tcMar>
-              <w:left w:w="48" w:type="dxa"/>
+              <w:left w:w="45" w:type="dxa"/>
             </w:tcMar>
           </w:tcPr>
           <w:p>
@@ -1350,7 +1378,7 @@
             </w:tcBorders>
             <w:shd w:fill="auto" w:val="clear"/>
             <w:tcMar>
-              <w:left w:w="48" w:type="dxa"/>
+              <w:left w:w="45" w:type="dxa"/>
             </w:tcMar>
           </w:tcPr>
           <w:p>
@@ -1377,7 +1405,7 @@
             </w:tcBorders>
             <w:shd w:fill="auto" w:val="clear"/>
             <w:tcMar>
-              <w:left w:w="48" w:type="dxa"/>
+              <w:left w:w="45" w:type="dxa"/>
             </w:tcMar>
           </w:tcPr>
           <w:p>
@@ -1413,7 +1441,7 @@
             </w:tcBorders>
             <w:shd w:fill="auto" w:val="clear"/>
             <w:tcMar>
-              <w:left w:w="48" w:type="dxa"/>
+              <w:left w:w="45" w:type="dxa"/>
             </w:tcMar>
           </w:tcPr>
           <w:p>
@@ -1443,7 +1471,7 @@
             </w:tcBorders>
             <w:shd w:fill="auto" w:val="clear"/>
             <w:tcMar>
-              <w:left w:w="48" w:type="dxa"/>
+              <w:left w:w="45" w:type="dxa"/>
             </w:tcMar>
           </w:tcPr>
           <w:p>
@@ -1470,7 +1498,7 @@
             </w:tcBorders>
             <w:shd w:fill="auto" w:val="clear"/>
             <w:tcMar>
-              <w:left w:w="48" w:type="dxa"/>
+              <w:left w:w="45" w:type="dxa"/>
             </w:tcMar>
           </w:tcPr>
           <w:p>
@@ -1506,7 +1534,7 @@
             </w:tcBorders>
             <w:shd w:fill="auto" w:val="clear"/>
             <w:tcMar>
-              <w:left w:w="48" w:type="dxa"/>
+              <w:left w:w="45" w:type="dxa"/>
             </w:tcMar>
           </w:tcPr>
           <w:p>
@@ -1536,7 +1564,7 @@
             </w:tcBorders>
             <w:shd w:fill="auto" w:val="clear"/>
             <w:tcMar>
-              <w:left w:w="48" w:type="dxa"/>
+              <w:left w:w="45" w:type="dxa"/>
             </w:tcMar>
           </w:tcPr>
           <w:p>
@@ -1563,7 +1591,7 @@
             </w:tcBorders>
             <w:shd w:fill="auto" w:val="clear"/>
             <w:tcMar>
-              <w:left w:w="48" w:type="dxa"/>
+              <w:left w:w="45" w:type="dxa"/>
             </w:tcMar>
           </w:tcPr>
           <w:p>
@@ -1592,7 +1620,7 @@
             </w:tcBorders>
             <w:shd w:fill="auto" w:val="clear"/>
             <w:tcMar>
-              <w:left w:w="48" w:type="dxa"/>
+              <w:left w:w="45" w:type="dxa"/>
             </w:tcMar>
           </w:tcPr>
           <w:p>
@@ -1623,7 +1651,7 @@
             </w:tcBorders>
             <w:shd w:fill="auto" w:val="clear"/>
             <w:tcMar>
-              <w:left w:w="48" w:type="dxa"/>
+              <w:left w:w="45" w:type="dxa"/>
             </w:tcMar>
           </w:tcPr>
           <w:p>
@@ -1650,7 +1678,7 @@
             </w:tcBorders>
             <w:shd w:fill="auto" w:val="clear"/>
             <w:tcMar>
-              <w:left w:w="48" w:type="dxa"/>
+              <w:left w:w="45" w:type="dxa"/>
             </w:tcMar>
           </w:tcPr>
           <w:p>
@@ -1679,7 +1707,7 @@
             </w:tcBorders>
             <w:shd w:fill="auto" w:val="clear"/>
             <w:tcMar>
-              <w:left w:w="48" w:type="dxa"/>
+              <w:left w:w="45" w:type="dxa"/>
             </w:tcMar>
           </w:tcPr>
           <w:p>
@@ -1710,7 +1738,7 @@
             </w:tcBorders>
             <w:shd w:fill="auto" w:val="clear"/>
             <w:tcMar>
-              <w:left w:w="48" w:type="dxa"/>
+              <w:left w:w="45" w:type="dxa"/>
             </w:tcMar>
           </w:tcPr>
           <w:p>
@@ -1737,7 +1765,7 @@
             </w:tcBorders>
             <w:shd w:fill="auto" w:val="clear"/>
             <w:tcMar>
-              <w:left w:w="48" w:type="dxa"/>
+              <w:left w:w="45" w:type="dxa"/>
             </w:tcMar>
           </w:tcPr>
           <w:p>
@@ -1769,7 +1797,7 @@
             </w:tcBorders>
             <w:shd w:fill="auto" w:val="clear"/>
             <w:tcMar>
-              <w:left w:w="48" w:type="dxa"/>
+              <w:left w:w="45" w:type="dxa"/>
             </w:tcMar>
           </w:tcPr>
           <w:p>
@@ -1796,7 +1824,7 @@
             </w:tcBorders>
             <w:shd w:fill="auto" w:val="clear"/>
             <w:tcMar>
-              <w:left w:w="48" w:type="dxa"/>
+              <w:left w:w="45" w:type="dxa"/>
             </w:tcMar>
           </w:tcPr>
           <w:p>
@@ -1823,7 +1851,7 @@
             </w:tcBorders>
             <w:shd w:fill="auto" w:val="clear"/>
             <w:tcMar>
-              <w:left w:w="48" w:type="dxa"/>
+              <w:left w:w="45" w:type="dxa"/>
             </w:tcMar>
           </w:tcPr>
           <w:p>
@@ -1852,7 +1880,7 @@
             </w:tcBorders>
             <w:shd w:fill="auto" w:val="clear"/>
             <w:tcMar>
-              <w:left w:w="48" w:type="dxa"/>
+              <w:left w:w="45" w:type="dxa"/>
             </w:tcMar>
           </w:tcPr>
           <w:p>
@@ -1883,7 +1911,7 @@
             </w:tcBorders>
             <w:shd w:fill="auto" w:val="clear"/>
             <w:tcMar>
-              <w:left w:w="48" w:type="dxa"/>
+              <w:left w:w="45" w:type="dxa"/>
             </w:tcMar>
           </w:tcPr>
           <w:p>
@@ -1910,7 +1938,7 @@
             </w:tcBorders>
             <w:shd w:fill="auto" w:val="clear"/>
             <w:tcMar>
-              <w:left w:w="48" w:type="dxa"/>
+              <w:left w:w="45" w:type="dxa"/>
             </w:tcMar>
           </w:tcPr>
           <w:p>
@@ -1939,7 +1967,7 @@
             </w:tcBorders>
             <w:shd w:fill="auto" w:val="clear"/>
             <w:tcMar>
-              <w:left w:w="48" w:type="dxa"/>
+              <w:left w:w="45" w:type="dxa"/>
             </w:tcMar>
           </w:tcPr>
           <w:p>
@@ -1970,7 +1998,7 @@
             </w:tcBorders>
             <w:shd w:fill="auto" w:val="clear"/>
             <w:tcMar>
-              <w:left w:w="48" w:type="dxa"/>
+              <w:left w:w="45" w:type="dxa"/>
             </w:tcMar>
           </w:tcPr>
           <w:p>
@@ -1997,7 +2025,7 @@
             </w:tcBorders>
             <w:shd w:fill="auto" w:val="clear"/>
             <w:tcMar>
-              <w:left w:w="48" w:type="dxa"/>
+              <w:left w:w="45" w:type="dxa"/>
             </w:tcMar>
           </w:tcPr>
           <w:p>
@@ -2026,7 +2054,7 @@
             </w:tcBorders>
             <w:shd w:fill="auto" w:val="clear"/>
             <w:tcMar>
-              <w:left w:w="48" w:type="dxa"/>
+              <w:left w:w="45" w:type="dxa"/>
             </w:tcMar>
           </w:tcPr>
           <w:p>
@@ -2057,7 +2085,7 @@
             </w:tcBorders>
             <w:shd w:fill="auto" w:val="clear"/>
             <w:tcMar>
-              <w:left w:w="48" w:type="dxa"/>
+              <w:left w:w="45" w:type="dxa"/>
             </w:tcMar>
           </w:tcPr>
           <w:p>
@@ -2084,7 +2112,7 @@
             </w:tcBorders>
             <w:shd w:fill="auto" w:val="clear"/>
             <w:tcMar>
-              <w:left w:w="48" w:type="dxa"/>
+              <w:left w:w="45" w:type="dxa"/>
             </w:tcMar>
           </w:tcPr>
           <w:p>
@@ -2113,7 +2141,7 @@
             </w:tcBorders>
             <w:shd w:fill="auto" w:val="clear"/>
             <w:tcMar>
-              <w:left w:w="48" w:type="dxa"/>
+              <w:left w:w="45" w:type="dxa"/>
             </w:tcMar>
           </w:tcPr>
           <w:p>
@@ -2144,7 +2172,7 @@
             </w:tcBorders>
             <w:shd w:fill="auto" w:val="clear"/>
             <w:tcMar>
-              <w:left w:w="48" w:type="dxa"/>
+              <w:left w:w="45" w:type="dxa"/>
             </w:tcMar>
           </w:tcPr>
           <w:p>
@@ -2171,7 +2199,7 @@
             </w:tcBorders>
             <w:shd w:fill="auto" w:val="clear"/>
             <w:tcMar>
-              <w:left w:w="48" w:type="dxa"/>
+              <w:left w:w="45" w:type="dxa"/>
             </w:tcMar>
           </w:tcPr>
           <w:p>
@@ -2200,7 +2228,7 @@
             </w:tcBorders>
             <w:shd w:fill="auto" w:val="clear"/>
             <w:tcMar>
-              <w:left w:w="48" w:type="dxa"/>
+              <w:left w:w="45" w:type="dxa"/>
             </w:tcMar>
           </w:tcPr>
           <w:p>
@@ -2231,7 +2259,7 @@
             </w:tcBorders>
             <w:shd w:fill="auto" w:val="clear"/>
             <w:tcMar>
-              <w:left w:w="48" w:type="dxa"/>
+              <w:left w:w="45" w:type="dxa"/>
             </w:tcMar>
           </w:tcPr>
           <w:p>
@@ -2258,7 +2286,7 @@
             </w:tcBorders>
             <w:shd w:fill="auto" w:val="clear"/>
             <w:tcMar>
-              <w:left w:w="48" w:type="dxa"/>
+              <w:left w:w="45" w:type="dxa"/>
             </w:tcMar>
           </w:tcPr>
           <w:p>
@@ -2290,7 +2318,7 @@
             </w:tcBorders>
             <w:shd w:fill="auto" w:val="clear"/>
             <w:tcMar>
-              <w:left w:w="48" w:type="dxa"/>
+              <w:left w:w="45" w:type="dxa"/>
             </w:tcMar>
           </w:tcPr>
           <w:p>
@@ -2317,7 +2345,7 @@
             </w:tcBorders>
             <w:shd w:fill="auto" w:val="clear"/>
             <w:tcMar>
-              <w:left w:w="48" w:type="dxa"/>
+              <w:left w:w="45" w:type="dxa"/>
             </w:tcMar>
           </w:tcPr>
           <w:p>
@@ -2344,7 +2372,7 @@
             </w:tcBorders>
             <w:shd w:fill="auto" w:val="clear"/>
             <w:tcMar>
-              <w:left w:w="48" w:type="dxa"/>
+              <w:left w:w="45" w:type="dxa"/>
             </w:tcMar>
           </w:tcPr>
           <w:p>
@@ -2373,7 +2401,7 @@
             </w:tcBorders>
             <w:shd w:fill="auto" w:val="clear"/>
             <w:tcMar>
-              <w:left w:w="48" w:type="dxa"/>
+              <w:left w:w="45" w:type="dxa"/>
             </w:tcMar>
           </w:tcPr>
           <w:p>
@@ -2404,7 +2432,7 @@
             </w:tcBorders>
             <w:shd w:fill="auto" w:val="clear"/>
             <w:tcMar>
-              <w:left w:w="48" w:type="dxa"/>
+              <w:left w:w="45" w:type="dxa"/>
             </w:tcMar>
           </w:tcPr>
           <w:p>
@@ -2431,7 +2459,7 @@
             </w:tcBorders>
             <w:shd w:fill="auto" w:val="clear"/>
             <w:tcMar>
-              <w:left w:w="48" w:type="dxa"/>
+              <w:left w:w="45" w:type="dxa"/>
             </w:tcMar>
           </w:tcPr>
           <w:p>
@@ -2467,7 +2495,7 @@
             </w:tcBorders>
             <w:shd w:fill="auto" w:val="clear"/>
             <w:tcMar>
-              <w:left w:w="48" w:type="dxa"/>
+              <w:left w:w="45" w:type="dxa"/>
             </w:tcMar>
           </w:tcPr>
           <w:p>
@@ -2497,7 +2525,7 @@
             </w:tcBorders>
             <w:shd w:fill="auto" w:val="clear"/>
             <w:tcMar>
-              <w:left w:w="48" w:type="dxa"/>
+              <w:left w:w="45" w:type="dxa"/>
             </w:tcMar>
           </w:tcPr>
           <w:p>

</xml_diff>